<commit_message>
fixed fourth laboratory work
</commit_message>
<xml_diff>
--- a/lab04/report/report.docx
+++ b/lab04/report/report.docx
@@ -224,7 +224,7 @@
       </w:r>
     </w:p>
     <w:bookmarkEnd w:id="21"/>
-    <w:bookmarkStart w:id="62" w:name="выполнение-лабораторной-работы"/>
+    <w:bookmarkStart w:id="64" w:name="выполнение-лабораторной-работы"/>
     <w:p>
       <w:pPr>
         <w:pStyle w:val="Heading1"/>
@@ -251,7 +251,16 @@
         <w:t xml:space="preserve"> </w:t>
       </w:r>
       <w:r>
-        <w:t xml:space="preserve">определил расширенные атрибуты файла texttt{/home/guest/dir1/file} (рис -</w:t>
+        <w:t xml:space="preserve">определил расширенные атрибуты файла</w:t>
+      </w:r>
+      <w:r>
+        <w:t xml:space="preserve"> </w:t>
+      </w:r>
+      <w:r>
+        <w:t xml:space="preserve"> </w:t>
+      </w:r>
+      <w:r>
+        <w:t xml:space="preserve">(рис -</w:t>
       </w:r>
       <w:r>
         <w:t xml:space="preserve"> </w:t>
@@ -271,7 +280,7 @@
       <w:r>
         <w:drawing>
           <wp:inline>
-            <wp:extent cx="4032985" cy="346509"/>
+            <wp:extent cx="3898231" cy="327258"/>
             <wp:effectExtent b="0" l="0" r="0" t="0"/>
             <wp:docPr descr="Проверка расширенных атриюутов файла " title="" id="1" name="Picture"/>
             <a:graphic>
@@ -292,7 +301,7 @@
                   <pic:spPr bwMode="auto">
                     <a:xfrm>
                       <a:off x="0" y="0"/>
-                      <a:ext cx="4032985" cy="346509"/>
+                      <a:ext cx="3898231" cy="327258"/>
                     </a:xfrm>
                     <a:prstGeom prst="rect">
                       <a:avLst/>
@@ -363,7 +372,7 @@
       <w:r>
         <w:drawing>
           <wp:inline>
-            <wp:extent cx="2897204" cy="250256"/>
+            <wp:extent cx="4032985" cy="664143"/>
             <wp:effectExtent b="0" l="0" r="0" t="0"/>
             <wp:docPr descr="Установка прав на чтение и запись" title="" id="1" name="Picture"/>
             <a:graphic>
@@ -384,7 +393,7 @@
                   <pic:spPr bwMode="auto">
                     <a:xfrm>
                       <a:off x="0" y="0"/>
-                      <a:ext cx="2897204" cy="250256"/>
+                      <a:ext cx="4032985" cy="664143"/>
                     </a:xfrm>
                     <a:prstGeom prst="rect">
                       <a:avLst/>
@@ -470,7 +479,7 @@
       <w:r>
         <w:drawing>
           <wp:inline>
-            <wp:extent cx="5334000" cy="451004"/>
+            <wp:extent cx="5334000" cy="460857"/>
             <wp:effectExtent b="0" l="0" r="0" t="0"/>
             <wp:docPr descr="Установка расширенного атрибута  от имени пользователя " title="" id="1" name="Picture"/>
             <a:graphic>
@@ -491,7 +500,7 @@
                   <pic:spPr bwMode="auto">
                     <a:xfrm>
                       <a:off x="0" y="0"/>
-                      <a:ext cx="5334000" cy="451004"/>
+                      <a:ext cx="5334000" cy="460857"/>
                     </a:xfrm>
                     <a:prstGeom prst="rect">
                       <a:avLst/>
@@ -585,7 +594,7 @@
       <w:r>
         <w:drawing>
           <wp:inline>
-            <wp:extent cx="5334000" cy="1963099"/>
+            <wp:extent cx="4860757" cy="413886"/>
             <wp:effectExtent b="0" l="0" r="0" t="0"/>
             <wp:docPr descr="Установка расширенного атрибута  от имени суперпользователя" title="" id="1" name="Picture"/>
             <a:graphic>
@@ -606,7 +615,7 @@
                   <pic:spPr bwMode="auto">
                     <a:xfrm>
                       <a:off x="0" y="0"/>
-                      <a:ext cx="5334000" cy="1963099"/>
+                      <a:ext cx="4860757" cy="413886"/>
                     </a:xfrm>
                     <a:prstGeom prst="rect">
                       <a:avLst/>
@@ -683,9 +692,9 @@
       <w:r>
         <w:drawing>
           <wp:inline>
-            <wp:extent cx="5334000" cy="502762"/>
+            <wp:extent cx="3792353" cy="510138"/>
             <wp:effectExtent b="0" l="0" r="0" t="0"/>
-            <wp:docPr descr="проверка правильности установления атрибута " title="" id="1" name="Picture"/>
+            <wp:docPr descr="Проверка правильности установления атрибута " title="" id="1" name="Picture"/>
             <a:graphic>
               <a:graphicData uri="http://schemas.openxmlformats.org/drawingml/2006/picture">
                 <pic:pic>
@@ -704,7 +713,7 @@
                   <pic:spPr bwMode="auto">
                     <a:xfrm>
                       <a:off x="0" y="0"/>
-                      <a:ext cx="5334000" cy="502762"/>
+                      <a:ext cx="3792353" cy="510138"/>
                     </a:xfrm>
                     <a:prstGeom prst="rect">
                       <a:avLst/>
@@ -729,7 +738,7 @@
         <w:pStyle w:val="ImageCaption"/>
       </w:pPr>
       <w:r>
-        <w:t xml:space="preserve">проверка правильности установления атрибута</w:t>
+        <w:t xml:space="preserve">Проверка правильности установления атрибута</w:t>
       </w:r>
       <w:r>
         <w:t xml:space="preserve"> </w:t>
@@ -788,7 +797,7 @@
         <w:t xml:space="preserve"> </w:t>
       </w:r>
       <w:r>
-        <w:t xml:space="preserve">. Поскольку терминал не выдал ошибок, то прочтение файла возможно (хоть в него и ничего не было записано) (рис -</w:t>
+        <w:t xml:space="preserve">. (рис -</w:t>
       </w:r>
       <w:r>
         <w:t xml:space="preserve">@fig:006</w:t>
@@ -805,7 +814,7 @@
       <w:r>
         <w:drawing>
           <wp:inline>
-            <wp:extent cx="3339966" cy="1337911"/>
+            <wp:extent cx="4456496" cy="481263"/>
             <wp:effectExtent b="0" l="0" r="0" t="0"/>
             <wp:docPr descr="Дозапись в файл и его прочтение" title="" id="1" name="Picture"/>
             <a:graphic>
@@ -826,7 +835,7 @@
                   <pic:spPr bwMode="auto">
                     <a:xfrm>
                       <a:off x="0" y="0"/>
-                      <a:ext cx="3339966" cy="1337911"/>
+                      <a:ext cx="4456496" cy="481263"/>
                     </a:xfrm>
                     <a:prstGeom prst="rect">
                       <a:avLst/>
@@ -859,13 +868,13 @@
         <w:pStyle w:val="BodyText"/>
       </w:pPr>
       <w:r>
-        <w:t xml:space="preserve">Попробовал перезаписать имеющуюся в файле информацию командой</w:t>
-      </w:r>
-      <w:r>
-        <w:t xml:space="preserve"> </w:t>
-      </w:r>
-      <w:r>
-        <w:t xml:space="preserve">. Перезаписывание информации не удалось. (рис. -</w:t>
+        <w:t xml:space="preserve">Попробовал удалить файл с помощью команды</w:t>
+      </w:r>
+      <w:r>
+        <w:t xml:space="preserve"> </w:t>
+      </w:r>
+      <w:r>
+        <w:t xml:space="preserve">. Не удалось удалить файл. (рис. -</w:t>
       </w:r>
       <w:r>
         <w:t xml:space="preserve">@fig:007</w:t>
@@ -882,9 +891,9 @@
       <w:r>
         <w:drawing>
           <wp:inline>
-            <wp:extent cx="3176336" cy="298383"/>
+            <wp:extent cx="5334000" cy="478220"/>
             <wp:effectExtent b="0" l="0" r="0" t="0"/>
-            <wp:docPr descr="Перезаписывание информации в файл" title="" id="1" name="Picture"/>
+            <wp:docPr descr="Удаление файла" title="" id="1" name="Picture"/>
             <a:graphic>
               <a:graphicData uri="http://schemas.openxmlformats.org/drawingml/2006/picture">
                 <pic:pic>
@@ -903,7 +912,7 @@
                   <pic:spPr bwMode="auto">
                     <a:xfrm>
                       <a:off x="0" y="0"/>
-                      <a:ext cx="3176336" cy="298383"/>
+                      <a:ext cx="5334000" cy="478220"/>
                     </a:xfrm>
                     <a:prstGeom prst="rect">
                       <a:avLst/>
@@ -928,7 +937,7 @@
         <w:pStyle w:val="ImageCaption"/>
       </w:pPr>
       <w:r>
-        <w:t xml:space="preserve">Перезаписывание информации в файл</w:t>
+        <w:t xml:space="preserve">Удаление файла</w:t>
       </w:r>
     </w:p>
     <w:p>
@@ -936,13 +945,13 @@
         <w:pStyle w:val="BodyText"/>
       </w:pPr>
       <w:r>
-        <w:t xml:space="preserve">Попробовал переименовать файл с помощью команды</w:t>
-      </w:r>
-      <w:r>
-        <w:t xml:space="preserve"> </w:t>
-      </w:r>
-      <w:r>
-        <w:t xml:space="preserve">. Переименование файла не удалось. (рис. -</w:t>
+        <w:t xml:space="preserve">Попробовал перезаписать имеющуюся в файле информацию командой</w:t>
+      </w:r>
+      <w:r>
+        <w:t xml:space="preserve"> </w:t>
+      </w:r>
+      <w:r>
+        <w:t xml:space="preserve">. Перезаписывание информации не удалось. (рис. -</w:t>
       </w:r>
       <w:r>
         <w:t xml:space="preserve">@fig:008</w:t>
@@ -959,9 +968,9 @@
       <w:r>
         <w:drawing>
           <wp:inline>
-            <wp:extent cx="5334000" cy="460962"/>
+            <wp:extent cx="4379494" cy="375385"/>
             <wp:effectExtent b="0" l="0" r="0" t="0"/>
-            <wp:docPr descr="Переименование файла" title="" id="1" name="Picture"/>
+            <wp:docPr descr="Перезаписывание информации в файл" title="" id="1" name="Picture"/>
             <a:graphic>
               <a:graphicData uri="http://schemas.openxmlformats.org/drawingml/2006/picture">
                 <pic:pic>
@@ -980,7 +989,7 @@
                   <pic:spPr bwMode="auto">
                     <a:xfrm>
                       <a:off x="0" y="0"/>
-                      <a:ext cx="5334000" cy="460962"/>
+                      <a:ext cx="4379494" cy="375385"/>
                     </a:xfrm>
                     <a:prstGeom prst="rect">
                       <a:avLst/>
@@ -1005,7 +1014,7 @@
         <w:pStyle w:val="ImageCaption"/>
       </w:pPr>
       <w:r>
-        <w:t xml:space="preserve">Переименование файла</w:t>
+        <w:t xml:space="preserve">Перезаписывание информации в файл</w:t>
       </w:r>
     </w:p>
     <w:p>
@@ -1013,25 +1022,13 @@
         <w:pStyle w:val="BodyText"/>
       </w:pPr>
       <w:r>
-        <w:t xml:space="preserve">Попробовал с помощью команды</w:t>
-      </w:r>
-      <w:r>
-        <w:t xml:space="preserve"> </w:t>
-      </w:r>
-      <w:r>
-        <w:t xml:space="preserve"> </w:t>
-      </w:r>
-      <w:r>
-        <w:t xml:space="preserve">установить на файл</w:t>
-      </w:r>
-      <w:r>
-        <w:t xml:space="preserve"> </w:t>
-      </w:r>
-      <w:r>
-        <w:t xml:space="preserve"> </w:t>
-      </w:r>
-      <w:r>
-        <w:t xml:space="preserve">права, запрещающие чтение и запись для владельца файла. Установка прав не удалась. (рис -</w:t>
+        <w:t xml:space="preserve">Попробовал переименовать файл с помощью команды</w:t>
+      </w:r>
+      <w:r>
+        <w:t xml:space="preserve"> </w:t>
+      </w:r>
+      <w:r>
+        <w:t xml:space="preserve">. Переименование файла не удалось. (рис. -</w:t>
       </w:r>
       <w:r>
         <w:t xml:space="preserve">@fig:009</w:t>
@@ -1048,14 +1045,14 @@
       <w:r>
         <w:drawing>
           <wp:inline>
-            <wp:extent cx="5120640" cy="510138"/>
+            <wp:extent cx="5334000" cy="456251"/>
             <wp:effectExtent b="0" l="0" r="0" t="0"/>
-            <wp:docPr descr="Установка прав" title="" id="1" name="Picture"/>
+            <wp:docPr descr="Переименование файла" title="" id="1" name="Picture"/>
             <a:graphic>
               <a:graphicData uri="http://schemas.openxmlformats.org/drawingml/2006/picture">
                 <pic:pic>
                   <pic:nvPicPr>
-                    <pic:cNvPr descr="image/8.png" id="0" name="Picture"/>
+                    <pic:cNvPr descr="image/7_3.png" id="0" name="Picture"/>
                     <pic:cNvPicPr>
                       <a:picLocks noChangeArrowheads="1" noChangeAspect="1"/>
                     </pic:cNvPicPr>
@@ -1069,7 +1066,7 @@
                   <pic:spPr bwMode="auto">
                     <a:xfrm>
                       <a:off x="0" y="0"/>
-                      <a:ext cx="5120640" cy="510138"/>
+                      <a:ext cx="5334000" cy="456251"/>
                     </a:xfrm>
                     <a:prstGeom prst="rect">
                       <a:avLst/>
@@ -1094,46 +1091,33 @@
         <w:pStyle w:val="ImageCaption"/>
       </w:pPr>
       <w:r>
-        <w:t xml:space="preserve">Установка прав</w:t>
-      </w:r>
-    </w:p>
-    <w:p>
-      <w:pPr>
-        <w:numPr>
-          <w:ilvl w:val="0"/>
-          <w:numId w:val="1003"/>
-        </w:numPr>
-        <w:pStyle w:val="Compact"/>
-      </w:pPr>
-      <w:r>
-        <w:t xml:space="preserve">Снял расширенный атрибут</w:t>
-      </w:r>
-      <w:r>
-        <w:t xml:space="preserve"> </w:t>
-      </w:r>
-      <w:r>
-        <w:t xml:space="preserve"> </w:t>
-      </w:r>
-      <w:r>
-        <w:t xml:space="preserve">с файла</w:t>
-      </w:r>
-      <w:r>
-        <w:t xml:space="preserve"> </w:t>
-      </w:r>
-      <w:r>
-        <w:t xml:space="preserve"> </w:t>
-      </w:r>
-      <w:r>
-        <w:t xml:space="preserve">от имени суперпользователя командой</w:t>
-      </w:r>
-      <w:r>
-        <w:t xml:space="preserve"> </w:t>
-      </w:r>
-      <w:r>
-        <w:t xml:space="preserve"> </w:t>
-      </w:r>
-      <w:r>
-        <w:t xml:space="preserve">(рис -</w:t>
+        <w:t xml:space="preserve">Переименование файла</w:t>
+      </w:r>
+    </w:p>
+    <w:p>
+      <w:pPr>
+        <w:pStyle w:val="BodyText"/>
+      </w:pPr>
+      <w:r>
+        <w:t xml:space="preserve">Попробовал с помощью команды</w:t>
+      </w:r>
+      <w:r>
+        <w:t xml:space="preserve"> </w:t>
+      </w:r>
+      <w:r>
+        <w:t xml:space="preserve"> </w:t>
+      </w:r>
+      <w:r>
+        <w:t xml:space="preserve">установить на файл</w:t>
+      </w:r>
+      <w:r>
+        <w:t xml:space="preserve"> </w:t>
+      </w:r>
+      <w:r>
+        <w:t xml:space="preserve"> </w:t>
+      </w:r>
+      <w:r>
+        <w:t xml:space="preserve">права, запрещающие чтение и запись для владельца файла. Установка прав не удалась. (рис -</w:t>
       </w:r>
       <w:r>
         <w:t xml:space="preserve">@fig:010</w:t>
@@ -1150,14 +1134,14 @@
       <w:r>
         <w:drawing>
           <wp:inline>
-            <wp:extent cx="4119612" cy="346509"/>
+            <wp:extent cx="5334000" cy="600075"/>
             <wp:effectExtent b="0" l="0" r="0" t="0"/>
-            <wp:docPr descr="Снятие расширенного атрибута  с файла" title="" id="1" name="Picture"/>
+            <wp:docPr descr="Установка прав" title="" id="1" name="Picture"/>
             <a:graphic>
               <a:graphicData uri="http://schemas.openxmlformats.org/drawingml/2006/picture">
                 <pic:pic>
                   <pic:nvPicPr>
-                    <pic:cNvPr descr="image/9_1.png" id="0" name="Picture"/>
+                    <pic:cNvPr descr="image/8.png" id="0" name="Picture"/>
                     <pic:cNvPicPr>
                       <a:picLocks noChangeArrowheads="1" noChangeAspect="1"/>
                     </pic:cNvPicPr>
@@ -1171,7 +1155,7 @@
                   <pic:spPr bwMode="auto">
                     <a:xfrm>
                       <a:off x="0" y="0"/>
-                      <a:ext cx="4119612" cy="346509"/>
+                      <a:ext cx="5334000" cy="600075"/>
                     </a:xfrm>
                     <a:prstGeom prst="rect">
                       <a:avLst/>
@@ -1196,7 +1180,19 @@
         <w:pStyle w:val="ImageCaption"/>
       </w:pPr>
       <w:r>
-        <w:t xml:space="preserve">Снятие расширенного атрибута</w:t>
+        <w:t xml:space="preserve">Установка прав</w:t>
+      </w:r>
+    </w:p>
+    <w:p>
+      <w:pPr>
+        <w:numPr>
+          <w:ilvl w:val="0"/>
+          <w:numId w:val="1003"/>
+        </w:numPr>
+        <w:pStyle w:val="Compact"/>
+      </w:pPr>
+      <w:r>
+        <w:t xml:space="preserve">Снял расширенный атрибут</w:t>
       </w:r>
       <w:r>
         <w:t xml:space="preserve"> </w:t>
@@ -1207,37 +1203,29 @@
       <w:r>
         <w:t xml:space="preserve">с файла</w:t>
       </w:r>
-    </w:p>
-    <w:p>
-      <w:pPr>
-        <w:pStyle w:val="BodyText"/>
-      </w:pPr>
-      <w:r>
-        <w:t xml:space="preserve">Повторил операции, которые ранее не удавалось выполнить (рис -</w:t>
+      <w:r>
+        <w:t xml:space="preserve"> </w:t>
+      </w:r>
+      <w:r>
+        <w:t xml:space="preserve"> </w:t>
+      </w:r>
+      <w:r>
+        <w:t xml:space="preserve">от имени суперпользователя командой</w:t>
+      </w:r>
+      <w:r>
+        <w:t xml:space="preserve"> </w:t>
+      </w:r>
+      <w:r>
+        <w:t xml:space="preserve"> </w:t>
+      </w:r>
+      <w:r>
+        <w:t xml:space="preserve">(рис -</w:t>
       </w:r>
       <w:r>
         <w:t xml:space="preserve">@fig:011</w:t>
       </w:r>
       <w:r>
-        <w:t xml:space="preserve">, рис -</w:t>
-      </w:r>
-      <w:r>
-        <w:t xml:space="preserve">@fig:012</w:t>
-      </w:r>
-      <w:r>
-        <w:t xml:space="preserve">, рис -</w:t>
-      </w:r>
-      <w:r>
-        <w:t xml:space="preserve">@fig:013</w:t>
-      </w:r>
-      <w:r>
-        <w:t xml:space="preserve">, рис -</w:t>
-      </w:r>
-      <w:r>
-        <w:t xml:space="preserve">@fig:014</w:t>
-      </w:r>
-      <w:r>
-        <w:t xml:space="preserve">).</w:t>
+        <w:t xml:space="preserve">)</w:t>
       </w:r>
     </w:p>
     <w:p>
@@ -1248,14 +1236,14 @@
       <w:r>
         <w:drawing>
           <wp:inline>
-            <wp:extent cx="3320715" cy="972151"/>
+            <wp:extent cx="4831882" cy="423511"/>
             <wp:effectExtent b="0" l="0" r="0" t="0"/>
-            <wp:docPr descr="Дозапись информации в файл" title="" id="1" name="Picture"/>
+            <wp:docPr descr="Снятие расширенного атрибута  с файла" title="" id="1" name="Picture"/>
             <a:graphic>
               <a:graphicData uri="http://schemas.openxmlformats.org/drawingml/2006/picture">
                 <pic:pic>
                   <pic:nvPicPr>
-                    <pic:cNvPr descr="image/9_2.png" id="0" name="Picture"/>
+                    <pic:cNvPr descr="image/9_1.png" id="0" name="Picture"/>
                     <pic:cNvPicPr>
                       <a:picLocks noChangeArrowheads="1" noChangeAspect="1"/>
                     </pic:cNvPicPr>
@@ -1269,7 +1257,7 @@
                   <pic:spPr bwMode="auto">
                     <a:xfrm>
                       <a:off x="0" y="0"/>
-                      <a:ext cx="3320715" cy="972151"/>
+                      <a:ext cx="4831882" cy="423511"/>
                     </a:xfrm>
                     <a:prstGeom prst="rect">
                       <a:avLst/>
@@ -1294,7 +1282,48 @@
         <w:pStyle w:val="ImageCaption"/>
       </w:pPr>
       <w:r>
-        <w:t xml:space="preserve">Дозапись информации в файл</w:t>
+        <w:t xml:space="preserve">Снятие расширенного атрибута</w:t>
+      </w:r>
+      <w:r>
+        <w:t xml:space="preserve"> </w:t>
+      </w:r>
+      <w:r>
+        <w:t xml:space="preserve"> </w:t>
+      </w:r>
+      <w:r>
+        <w:t xml:space="preserve">с файла</w:t>
+      </w:r>
+    </w:p>
+    <w:p>
+      <w:pPr>
+        <w:pStyle w:val="BodyText"/>
+      </w:pPr>
+      <w:r>
+        <w:t xml:space="preserve">Повторил операции, которые ранее не удавалось выполнить (рис -</w:t>
+      </w:r>
+      <w:r>
+        <w:t xml:space="preserve">@fig:012</w:t>
+      </w:r>
+      <w:r>
+        <w:t xml:space="preserve">, рис -</w:t>
+      </w:r>
+      <w:r>
+        <w:t xml:space="preserve">@fig:013</w:t>
+      </w:r>
+      <w:r>
+        <w:t xml:space="preserve">, рис -</w:t>
+      </w:r>
+      <w:r>
+        <w:t xml:space="preserve">@fig:014</w:t>
+      </w:r>
+      <w:r>
+        <w:t xml:space="preserve">, рис -</w:t>
+      </w:r>
+      <w:r>
+        <w:t xml:space="preserve">@fig:015</w:t>
+      </w:r>
+      <w:r>
+        <w:t xml:space="preserve">).</w:t>
       </w:r>
     </w:p>
     <w:p>
@@ -1305,14 +1334,14 @@
       <w:r>
         <w:drawing>
           <wp:inline>
-            <wp:extent cx="3676850" cy="644892"/>
+            <wp:extent cx="4408370" cy="1164656"/>
             <wp:effectExtent b="0" l="0" r="0" t="0"/>
-            <wp:docPr descr="Удаление файла" title="" id="1" name="Picture"/>
+            <wp:docPr descr="Дозапись информации в файл" title="" id="1" name="Picture"/>
             <a:graphic>
               <a:graphicData uri="http://schemas.openxmlformats.org/drawingml/2006/picture">
                 <pic:pic>
                   <pic:nvPicPr>
-                    <pic:cNvPr descr="image/9_3.png" id="0" name="Picture"/>
+                    <pic:cNvPr descr="image/9_2.png" id="0" name="Picture"/>
                     <pic:cNvPicPr>
                       <a:picLocks noChangeArrowheads="1" noChangeAspect="1"/>
                     </pic:cNvPicPr>
@@ -1326,7 +1355,7 @@
                   <pic:spPr bwMode="auto">
                     <a:xfrm>
                       <a:off x="0" y="0"/>
-                      <a:ext cx="3676850" cy="644892"/>
+                      <a:ext cx="4408370" cy="1164656"/>
                     </a:xfrm>
                     <a:prstGeom prst="rect">
                       <a:avLst/>
@@ -1351,7 +1380,7 @@
         <w:pStyle w:val="ImageCaption"/>
       </w:pPr>
       <w:r>
-        <w:t xml:space="preserve">Удаление файла</w:t>
+        <w:t xml:space="preserve">Дозапись информации в файл</w:t>
       </w:r>
     </w:p>
     <w:p>
@@ -1362,14 +1391,14 @@
       <w:r>
         <w:drawing>
           <wp:inline>
-            <wp:extent cx="3907856" cy="1010652"/>
+            <wp:extent cx="4340993" cy="664143"/>
             <wp:effectExtent b="0" l="0" r="0" t="0"/>
-            <wp:docPr descr="Переименование файла" title="" id="1" name="Picture"/>
+            <wp:docPr descr="Перезапись информации в файле" title="" id="1" name="Picture"/>
             <a:graphic>
               <a:graphicData uri="http://schemas.openxmlformats.org/drawingml/2006/picture">
                 <pic:pic>
                   <pic:nvPicPr>
-                    <pic:cNvPr descr="image/9_4.png" id="0" name="Picture"/>
+                    <pic:cNvPr descr="image/9_3.png" id="0" name="Picture"/>
                     <pic:cNvPicPr>
                       <a:picLocks noChangeArrowheads="1" noChangeAspect="1"/>
                     </pic:cNvPicPr>
@@ -1383,7 +1412,7 @@
                   <pic:spPr bwMode="auto">
                     <a:xfrm>
                       <a:off x="0" y="0"/>
-                      <a:ext cx="3907856" cy="1010652"/>
+                      <a:ext cx="4340993" cy="664143"/>
                     </a:xfrm>
                     <a:prstGeom prst="rect">
                       <a:avLst/>
@@ -1408,7 +1437,7 @@
         <w:pStyle w:val="ImageCaption"/>
       </w:pPr>
       <w:r>
-        <w:t xml:space="preserve">Переименование файла</w:t>
+        <w:t xml:space="preserve">Перезапись информации в файле</w:t>
       </w:r>
     </w:p>
     <w:p>
@@ -1419,14 +1448,14 @@
       <w:r>
         <w:drawing>
           <wp:inline>
-            <wp:extent cx="3676850" cy="837397"/>
+            <wp:extent cx="3561347" cy="654517"/>
             <wp:effectExtent b="0" l="0" r="0" t="0"/>
-            <wp:docPr descr="Установка прав на файл" title="" id="1" name="Picture"/>
+            <wp:docPr descr="Переименование файла" title="" id="1" name="Picture"/>
             <a:graphic>
               <a:graphicData uri="http://schemas.openxmlformats.org/drawingml/2006/picture">
                 <pic:pic>
                   <pic:nvPicPr>
-                    <pic:cNvPr descr="image/9_5.png" id="0" name="Picture"/>
+                    <pic:cNvPr descr="image/9_4.png" id="0" name="Picture"/>
                     <pic:cNvPicPr>
                       <a:picLocks noChangeArrowheads="1" noChangeAspect="1"/>
                     </pic:cNvPicPr>
@@ -1440,7 +1469,7 @@
                   <pic:spPr bwMode="auto">
                     <a:xfrm>
                       <a:off x="0" y="0"/>
-                      <a:ext cx="3676850" cy="837397"/>
+                      <a:ext cx="3561347" cy="654517"/>
                     </a:xfrm>
                     <a:prstGeom prst="rect">
                       <a:avLst/>
@@ -1465,81 +1494,7 @@
         <w:pStyle w:val="ImageCaption"/>
       </w:pPr>
       <w:r>
-        <w:t xml:space="preserve">Установка прав на файл</w:t>
-      </w:r>
-    </w:p>
-    <w:p>
-      <w:pPr>
-        <w:pStyle w:val="BodyText"/>
-      </w:pPr>
-      <w:r>
-        <w:t xml:space="preserve">Все вышеприведенные на скриншотах операции удалось выполнить.</w:t>
-      </w:r>
-    </w:p>
-    <w:p>
-      <w:pPr>
-        <w:numPr>
-          <w:ilvl w:val="0"/>
-          <w:numId w:val="1004"/>
-        </w:numPr>
-        <w:pStyle w:val="Compact"/>
-      </w:pPr>
-      <w:r>
-        <w:t xml:space="preserve">Повторил действия по шагам, заменив атрибут</w:t>
-      </w:r>
-      <w:r>
-        <w:t xml:space="preserve"> </w:t>
-      </w:r>
-      <w:r>
-        <w:t xml:space="preserve"> </w:t>
-      </w:r>
-      <w:r>
-        <w:t xml:space="preserve">на атрибут</w:t>
-      </w:r>
-      <w:r>
-        <w:t xml:space="preserve"> </w:t>
-      </w:r>
-      <w:r>
-        <w:t xml:space="preserve"> </w:t>
-      </w:r>
-      <w:r>
-        <w:t xml:space="preserve">(рис -</w:t>
-      </w:r>
-      <w:r>
-        <w:t xml:space="preserve">@fig:015</w:t>
-      </w:r>
-      <w:r>
-        <w:t xml:space="preserve">, рис -</w:t>
-      </w:r>
-      <w:r>
-        <w:t xml:space="preserve">@fig:016</w:t>
-      </w:r>
-      <w:r>
-        <w:t xml:space="preserve">, рис -</w:t>
-      </w:r>
-      <w:r>
-        <w:t xml:space="preserve">@fig:017</w:t>
-      </w:r>
-      <w:r>
-        <w:t xml:space="preserve">, рис -</w:t>
-      </w:r>
-      <w:r>
-        <w:t xml:space="preserve">@fig:018</w:t>
-      </w:r>
-      <w:r>
-        <w:t xml:space="preserve">, рис -</w:t>
-      </w:r>
-      <w:r>
-        <w:t xml:space="preserve">@fig:019</w:t>
-      </w:r>
-      <w:r>
-        <w:t xml:space="preserve">, рис -</w:t>
-      </w:r>
-      <w:r>
-        <w:t xml:space="preserve">@fig:020</w:t>
-      </w:r>
-      <w:r>
-        <w:t xml:space="preserve">).</w:t>
+        <w:t xml:space="preserve">Переименование файла</w:t>
       </w:r>
     </w:p>
     <w:p>
@@ -1550,14 +1505,14 @@
       <w:r>
         <w:drawing>
           <wp:inline>
-            <wp:extent cx="4235115" cy="365760"/>
+            <wp:extent cx="3994484" cy="827772"/>
             <wp:effectExtent b="0" l="0" r="0" t="0"/>
-            <wp:docPr descr="Установление расширенного атрибута " title="" id="1" name="Picture"/>
+            <wp:docPr descr="Установка прав на файл" title="" id="1" name="Picture"/>
             <a:graphic>
               <a:graphicData uri="http://schemas.openxmlformats.org/drawingml/2006/picture">
                 <pic:pic>
                   <pic:nvPicPr>
-                    <pic:cNvPr descr="image/10_1.png" id="0" name="Picture"/>
+                    <pic:cNvPr descr="image/9_5.png" id="0" name="Picture"/>
                     <pic:cNvPicPr>
                       <a:picLocks noChangeArrowheads="1" noChangeAspect="1"/>
                     </pic:cNvPicPr>
@@ -1571,7 +1526,7 @@
                   <pic:spPr bwMode="auto">
                     <a:xfrm>
                       <a:off x="0" y="0"/>
-                      <a:ext cx="4235115" cy="365760"/>
+                      <a:ext cx="3994484" cy="827772"/>
                     </a:xfrm>
                     <a:prstGeom prst="rect">
                       <a:avLst/>
@@ -1596,10 +1551,81 @@
         <w:pStyle w:val="ImageCaption"/>
       </w:pPr>
       <w:r>
-        <w:t xml:space="preserve">Установление расширенного атрибута</w:t>
-      </w:r>
-      <w:r>
-        <w:t xml:space="preserve"> </w:t>
+        <w:t xml:space="preserve">Установка прав на файл</w:t>
+      </w:r>
+    </w:p>
+    <w:p>
+      <w:pPr>
+        <w:pStyle w:val="BodyText"/>
+      </w:pPr>
+      <w:r>
+        <w:t xml:space="preserve">Все вышеприведенные на скриншотах операции удалось выполнить.</w:t>
+      </w:r>
+    </w:p>
+    <w:p>
+      <w:pPr>
+        <w:numPr>
+          <w:ilvl w:val="0"/>
+          <w:numId w:val="1004"/>
+        </w:numPr>
+        <w:pStyle w:val="Compact"/>
+      </w:pPr>
+      <w:r>
+        <w:t xml:space="preserve">Повторил действия по шагам, заменив атрибут</w:t>
+      </w:r>
+      <w:r>
+        <w:t xml:space="preserve"> </w:t>
+      </w:r>
+      <w:r>
+        <w:t xml:space="preserve"> </w:t>
+      </w:r>
+      <w:r>
+        <w:t xml:space="preserve">на атрибут</w:t>
+      </w:r>
+      <w:r>
+        <w:t xml:space="preserve"> </w:t>
+      </w:r>
+      <w:r>
+        <w:t xml:space="preserve"> </w:t>
+      </w:r>
+      <w:r>
+        <w:t xml:space="preserve">(рис -</w:t>
+      </w:r>
+      <w:r>
+        <w:t xml:space="preserve">@fig:016</w:t>
+      </w:r>
+      <w:r>
+        <w:t xml:space="preserve">, рис -</w:t>
+      </w:r>
+      <w:r>
+        <w:t xml:space="preserve">@fig:017</w:t>
+      </w:r>
+      <w:r>
+        <w:t xml:space="preserve">, рис -</w:t>
+      </w:r>
+      <w:r>
+        <w:t xml:space="preserve">@fig:018</w:t>
+      </w:r>
+      <w:r>
+        <w:t xml:space="preserve">, рис -</w:t>
+      </w:r>
+      <w:r>
+        <w:t xml:space="preserve">@fig:019</w:t>
+      </w:r>
+      <w:r>
+        <w:t xml:space="preserve">, рис -</w:t>
+      </w:r>
+      <w:r>
+        <w:t xml:space="preserve">@fig:020</w:t>
+      </w:r>
+      <w:r>
+        <w:t xml:space="preserve">, рис -</w:t>
+      </w:r>
+      <w:r>
+        <w:t xml:space="preserve">@fig:021</w:t>
+      </w:r>
+      <w:r>
+        <w:t xml:space="preserve">).</w:t>
       </w:r>
     </w:p>
     <w:p>
@@ -1610,14 +1636,14 @@
       <w:r>
         <w:drawing>
           <wp:inline>
-            <wp:extent cx="2685448" cy="356134"/>
+            <wp:extent cx="4812631" cy="721894"/>
             <wp:effectExtent b="0" l="0" r="0" t="0"/>
-            <wp:docPr descr="Проверка установления расширенного атрибута" title="" id="1" name="Picture"/>
+            <wp:docPr descr="Установление расширенного атрибута . Проверка его установления" title="" id="1" name="Picture"/>
             <a:graphic>
               <a:graphicData uri="http://schemas.openxmlformats.org/drawingml/2006/picture">
                 <pic:pic>
                   <pic:nvPicPr>
-                    <pic:cNvPr descr="image/10_2.png" id="0" name="Picture"/>
+                    <pic:cNvPr descr="image/10_1.png" id="0" name="Picture"/>
                     <pic:cNvPicPr>
                       <a:picLocks noChangeArrowheads="1" noChangeAspect="1"/>
                     </pic:cNvPicPr>
@@ -1631,7 +1657,7 @@
                   <pic:spPr bwMode="auto">
                     <a:xfrm>
                       <a:off x="0" y="0"/>
-                      <a:ext cx="2685448" cy="356134"/>
+                      <a:ext cx="4812631" cy="721894"/>
                     </a:xfrm>
                     <a:prstGeom prst="rect">
                       <a:avLst/>
@@ -1656,7 +1682,13 @@
         <w:pStyle w:val="ImageCaption"/>
       </w:pPr>
       <w:r>
-        <w:t xml:space="preserve">Проверка установления расширенного атрибута</w:t>
+        <w:t xml:space="preserve">Установление расширенного атрибута</w:t>
+      </w:r>
+      <w:r>
+        <w:t xml:space="preserve"> </w:t>
+      </w:r>
+      <w:r>
+        <w:t xml:space="preserve">. Проверка его установления</w:t>
       </w:r>
     </w:p>
     <w:p>
@@ -1667,14 +1699,14 @@
       <w:r>
         <w:drawing>
           <wp:inline>
-            <wp:extent cx="3176336" cy="654517"/>
+            <wp:extent cx="4437246" cy="510138"/>
             <wp:effectExtent b="0" l="0" r="0" t="0"/>
             <wp:docPr descr="Дозапись информации в файл. Чтение файла" title="" id="1" name="Picture"/>
             <a:graphic>
               <a:graphicData uri="http://schemas.openxmlformats.org/drawingml/2006/picture">
                 <pic:pic>
                   <pic:nvPicPr>
-                    <pic:cNvPr descr="image/10_3.png" id="0" name="Picture"/>
+                    <pic:cNvPr descr="image/10_2.png" id="0" name="Picture"/>
                     <pic:cNvPicPr>
                       <a:picLocks noChangeArrowheads="1" noChangeAspect="1"/>
                     </pic:cNvPicPr>
@@ -1688,7 +1720,7 @@
                   <pic:spPr bwMode="auto">
                     <a:xfrm>
                       <a:off x="0" y="0"/>
-                      <a:ext cx="3176336" cy="654517"/>
+                      <a:ext cx="4437246" cy="510138"/>
                     </a:xfrm>
                     <a:prstGeom prst="rect">
                       <a:avLst/>
@@ -1724,14 +1756,14 @@
       <w:r>
         <w:drawing>
           <wp:inline>
-            <wp:extent cx="4321743" cy="500513"/>
+            <wp:extent cx="4398745" cy="548640"/>
             <wp:effectExtent b="0" l="0" r="0" t="0"/>
-            <wp:docPr descr="Удаление файла" title="" id="1" name="Picture"/>
+            <wp:docPr descr="Перезапись информации в файле" title="" id="1" name="Picture"/>
             <a:graphic>
               <a:graphicData uri="http://schemas.openxmlformats.org/drawingml/2006/picture">
                 <pic:pic>
                   <pic:nvPicPr>
-                    <pic:cNvPr descr="image/10_4.png" id="0" name="Picture"/>
+                    <pic:cNvPr descr="image/10_3.png" id="0" name="Picture"/>
                     <pic:cNvPicPr>
                       <a:picLocks noChangeArrowheads="1" noChangeAspect="1"/>
                     </pic:cNvPicPr>
@@ -1745,7 +1777,7 @@
                   <pic:spPr bwMode="auto">
                     <a:xfrm>
                       <a:off x="0" y="0"/>
-                      <a:ext cx="4321743" cy="500513"/>
+                      <a:ext cx="4398745" cy="548640"/>
                     </a:xfrm>
                     <a:prstGeom prst="rect">
                       <a:avLst/>
@@ -1770,7 +1802,7 @@
         <w:pStyle w:val="ImageCaption"/>
       </w:pPr>
       <w:r>
-        <w:t xml:space="preserve">Удаление файла</w:t>
+        <w:t xml:space="preserve">Перезапись информации в файле</w:t>
       </w:r>
     </w:p>
     <w:p>
@@ -1781,14 +1813,14 @@
       <w:r>
         <w:drawing>
           <wp:inline>
-            <wp:extent cx="5334000" cy="511609"/>
+            <wp:extent cx="5334000" cy="640802"/>
             <wp:effectExtent b="0" l="0" r="0" t="0"/>
-            <wp:docPr descr="Переименование файла" title="" id="1" name="Picture"/>
+            <wp:docPr descr="Удаление файла" title="" id="1" name="Picture"/>
             <a:graphic>
               <a:graphicData uri="http://schemas.openxmlformats.org/drawingml/2006/picture">
                 <pic:pic>
                   <pic:nvPicPr>
-                    <pic:cNvPr descr="image/10_5.png" id="0" name="Picture"/>
+                    <pic:cNvPr descr="image/10_4.png" id="0" name="Picture"/>
                     <pic:cNvPicPr>
                       <a:picLocks noChangeArrowheads="1" noChangeAspect="1"/>
                     </pic:cNvPicPr>
@@ -1802,7 +1834,7 @@
                   <pic:spPr bwMode="auto">
                     <a:xfrm>
                       <a:off x="0" y="0"/>
-                      <a:ext cx="5334000" cy="511609"/>
+                      <a:ext cx="5334000" cy="640802"/>
                     </a:xfrm>
                     <a:prstGeom prst="rect">
                       <a:avLst/>
@@ -1827,7 +1859,7 @@
         <w:pStyle w:val="ImageCaption"/>
       </w:pPr>
       <w:r>
-        <w:t xml:space="preserve">Переименование файла</w:t>
+        <w:t xml:space="preserve">Удаление файла</w:t>
       </w:r>
     </w:p>
     <w:p>
@@ -1838,14 +1870,14 @@
       <w:r>
         <w:drawing>
           <wp:inline>
-            <wp:extent cx="5034012" cy="529389"/>
+            <wp:extent cx="5334000" cy="533400"/>
             <wp:effectExtent b="0" l="0" r="0" t="0"/>
-            <wp:docPr descr="Установка прав на файл" title="" id="1" name="Picture"/>
+            <wp:docPr descr="Переименование файла" title="" id="1" name="Picture"/>
             <a:graphic>
               <a:graphicData uri="http://schemas.openxmlformats.org/drawingml/2006/picture">
                 <pic:pic>
                   <pic:nvPicPr>
-                    <pic:cNvPr descr="image/10_6.png" id="0" name="Picture"/>
+                    <pic:cNvPr descr="image/10_5.png" id="0" name="Picture"/>
                     <pic:cNvPicPr>
                       <a:picLocks noChangeArrowheads="1" noChangeAspect="1"/>
                     </pic:cNvPicPr>
@@ -1859,7 +1891,7 @@
                   <pic:spPr bwMode="auto">
                     <a:xfrm>
                       <a:off x="0" y="0"/>
-                      <a:ext cx="5034012" cy="529389"/>
+                      <a:ext cx="5334000" cy="533400"/>
                     </a:xfrm>
                     <a:prstGeom prst="rect">
                       <a:avLst/>
@@ -1878,6 +1910,63 @@
         </w:drawing>
       </w:r>
       <w:bookmarkEnd w:id="61"/>
+    </w:p>
+    <w:p>
+      <w:pPr>
+        <w:pStyle w:val="ImageCaption"/>
+      </w:pPr>
+      <w:r>
+        <w:t xml:space="preserve">Переименование файла</w:t>
+      </w:r>
+    </w:p>
+    <w:p>
+      <w:pPr>
+        <w:pStyle w:val="CaptionedFigure"/>
+      </w:pPr>
+      <w:bookmarkStart w:id="63" w:name="fig:021"/>
+      <w:r>
+        <w:drawing>
+          <wp:inline>
+            <wp:extent cx="5111014" cy="529389"/>
+            <wp:effectExtent b="0" l="0" r="0" t="0"/>
+            <wp:docPr descr="Установка прав на файл" title="" id="1" name="Picture"/>
+            <a:graphic>
+              <a:graphicData uri="http://schemas.openxmlformats.org/drawingml/2006/picture">
+                <pic:pic>
+                  <pic:nvPicPr>
+                    <pic:cNvPr descr="image/10_6.png" id="0" name="Picture"/>
+                    <pic:cNvPicPr>
+                      <a:picLocks noChangeArrowheads="1" noChangeAspect="1"/>
+                    </pic:cNvPicPr>
+                  </pic:nvPicPr>
+                  <pic:blipFill>
+                    <a:blip r:embed="rId62"/>
+                    <a:stretch>
+                      <a:fillRect/>
+                    </a:stretch>
+                  </pic:blipFill>
+                  <pic:spPr bwMode="auto">
+                    <a:xfrm>
+                      <a:off x="0" y="0"/>
+                      <a:ext cx="5111014" cy="529389"/>
+                    </a:xfrm>
+                    <a:prstGeom prst="rect">
+                      <a:avLst/>
+                    </a:prstGeom>
+                    <a:noFill/>
+                    <a:ln w="9525">
+                      <a:noFill/>
+                      <a:headEnd/>
+                      <a:tailEnd/>
+                    </a:ln>
+                  </pic:spPr>
+                </pic:pic>
+              </a:graphicData>
+            </a:graphic>
+          </wp:inline>
+        </w:drawing>
+      </w:r>
+      <w:bookmarkEnd w:id="63"/>
     </w:p>
     <w:p>
       <w:pPr>
@@ -2100,6 +2189,56 @@
               <w:jc w:val="left"/>
             </w:pPr>
             <w:r>
+              <w:t xml:space="preserve">Перезапись в файле</w:t>
+            </w:r>
+          </w:p>
+        </w:tc>
+        <w:tc>
+          <w:tcPr/>
+          <w:p>
+            <w:pPr>
+              <w:pStyle w:val="Compact"/>
+              <w:jc w:val="left"/>
+            </w:pPr>
+            <w:r>
+              <w:t xml:space="preserve">+</w:t>
+            </w:r>
+          </w:p>
+        </w:tc>
+        <w:tc>
+          <w:tcPr/>
+          <w:p>
+            <w:pPr>
+              <w:pStyle w:val="Compact"/>
+              <w:jc w:val="left"/>
+            </w:pPr>
+            <w:r>
+              <w:t xml:space="preserve">-</w:t>
+            </w:r>
+          </w:p>
+        </w:tc>
+        <w:tc>
+          <w:tcPr/>
+          <w:p>
+            <w:pPr>
+              <w:pStyle w:val="Compact"/>
+              <w:jc w:val="left"/>
+            </w:pPr>
+            <w:r>
+              <w:t xml:space="preserve">-</w:t>
+            </w:r>
+          </w:p>
+        </w:tc>
+      </w:tr>
+      <w:tr>
+        <w:tc>
+          <w:tcPr/>
+          <w:p>
+            <w:pPr>
+              <w:pStyle w:val="Compact"/>
+              <w:jc w:val="left"/>
+            </w:pPr>
+            <w:r>
               <w:t xml:space="preserve">Удаление файла</w:t>
             </w:r>
           </w:p>
@@ -2242,8 +2381,8 @@
         </w:tc>
       </w:tr>
     </w:tbl>
-    <w:bookmarkEnd w:id="62"/>
-    <w:bookmarkStart w:id="63" w:name="выводы"/>
+    <w:bookmarkEnd w:id="64"/>
+    <w:bookmarkStart w:id="65" w:name="выводы"/>
     <w:p>
       <w:pPr>
         <w:pStyle w:val="Heading1"/>
@@ -2260,8 +2399,8 @@
         <w:t xml:space="preserve">Получил практические навыки работы в консоли с расширенными атрибутами файлов.</w:t>
       </w:r>
     </w:p>
-    <w:bookmarkEnd w:id="63"/>
-    <w:bookmarkStart w:id="64" w:name="список-литературы"/>
+    <w:bookmarkEnd w:id="65"/>
+    <w:bookmarkStart w:id="66" w:name="список-литературы"/>
     <w:p>
       <w:pPr>
         <w:pStyle w:val="Heading1"/>
@@ -2282,7 +2421,7 @@
         <w:t xml:space="preserve">Кулябов Д. С., Королькова А. В., Геворкян М. Н. Информационная безопасность компьютерных сетей. Лабораторная работа № 4. Дискреционное разграничение прав в Linux. Расширенные атрибуты</w:t>
       </w:r>
     </w:p>
-    <w:bookmarkEnd w:id="64"/>
+    <w:bookmarkEnd w:id="66"/>
     <w:sectPr/>
   </w:body>
 </w:document>

</xml_diff>